<commit_message>
update report, add comments for syntax, add lexical, add test files
</commit_message>
<xml_diff>
--- a/hw2/hw #2 report.docx
+++ b/hw2/hw #2 report.docx
@@ -210,87 +210,33 @@
           <w:lang w:val="en-GB"/>
         </w:rPr>
         <w:lastRenderedPageBreak/>
-        <w:t>Ho</w:t>
-      </w:r>
-      <w:r>
-        <w:rPr>
-          <w:lang w:val="en-GB"/>
-        </w:rPr>
-        <w:t>w it works</w:t>
+        <w:t>CGF changes</w:t>
       </w:r>
     </w:p>
     <w:p>
       <w:pPr>
-        <w:jc w:val="both"/>
-        <w:rPr>
-          <w:lang w:val="en-GB"/>
-        </w:rPr>
-      </w:pPr>
-      <w:r>
-        <w:rPr>
-          <w:lang w:val="en-GB"/>
-        </w:rPr>
-        <w:t>First</w:t>
-      </w:r>
-      <w:r>
-        <w:rPr>
-          <w:lang w:val="en-GB"/>
-        </w:rPr>
-        <w:t>,</w:t>
-      </w:r>
-      <w:r>
-        <w:rPr>
-          <w:lang w:val="en-GB"/>
-        </w:rPr>
-        <w:t xml:space="preserve"> we r</w:t>
-      </w:r>
-      <w:r>
-        <w:rPr>
-          <w:lang w:val="en-GB"/>
-        </w:rPr>
-        <w:t>ead the output of the lexical analyser and convert the token names into the names used in the CFG given with the homework subject. We fill the array “tokens”.</w:t>
+        <w:rPr>
+          <w:lang w:val="en-GB"/>
+        </w:rPr>
+      </w:pPr>
+      <w:r>
+        <w:rPr>
+          <w:lang w:val="en-GB"/>
+        </w:rPr>
+        <w:t>We did an elimination of the epsilons in the statements.</w:t>
       </w:r>
     </w:p>
     <w:p>
       <w:pPr>
-        <w:jc w:val="both"/>
-        <w:rPr>
-          <w:lang w:val="en-GB"/>
-        </w:rPr>
-      </w:pPr>
-      <w:r>
-        <w:rPr>
-          <w:lang w:val="en-GB"/>
-        </w:rPr>
-        <w:t>Then we enter in the main function called “</w:t>
-      </w:r>
-      <w:proofErr w:type="spellStart"/>
-      <w:r>
-        <w:rPr>
-          <w:lang w:val="en-GB"/>
-        </w:rPr>
-        <w:t>check_syntax</w:t>
-      </w:r>
-      <w:proofErr w:type="spellEnd"/>
-      <w:r>
-        <w:rPr>
-          <w:lang w:val="en-GB"/>
-        </w:rPr>
-        <w:t>”. In this function we use the array “slr” representing the SLR table and the array “</w:t>
-      </w:r>
-      <w:proofErr w:type="spellStart"/>
-      <w:r>
-        <w:rPr>
-          <w:lang w:val="en-GB"/>
-        </w:rPr>
-        <w:t>cfg</w:t>
-      </w:r>
-      <w:proofErr w:type="spellEnd"/>
-      <w:r>
-        <w:rPr>
-          <w:lang w:val="en-GB"/>
-        </w:rPr>
-        <w:t>” representing the CFG to shift and reduce our terminals.</w:t>
+        <w:rPr>
+          <w:lang w:val="en-GB"/>
+        </w:rPr>
+      </w:pPr>
+      <w:r>
+        <w:rPr>
+          <w:lang w:val="en-GB"/>
+        </w:rPr>
+        <w:t>01</w:t>
       </w:r>
       <w:r>
         <w:rPr>
@@ -302,233 +248,835 @@
         <w:rPr>
           <w:lang w:val="en-GB"/>
         </w:rPr>
-        <w:t>To achieve this</w:t>
-      </w:r>
-      <w:r>
-        <w:rPr>
-          <w:lang w:val="en-GB"/>
-        </w:rPr>
-        <w:t>,</w:t>
-      </w:r>
-      <w:r>
-        <w:rPr>
-          <w:lang w:val="en-GB"/>
-        </w:rPr>
-        <w:t xml:space="preserve"> we use the list “stack”, the variable “</w:t>
-      </w:r>
-      <w:proofErr w:type="spellStart"/>
-      <w:r>
-        <w:rPr>
-          <w:lang w:val="en-GB"/>
-        </w:rPr>
-        <w:t>current_state</w:t>
-      </w:r>
-      <w:proofErr w:type="spellEnd"/>
-      <w:r>
-        <w:rPr>
-          <w:lang w:val="en-GB"/>
-        </w:rPr>
-        <w:t xml:space="preserve">” representing the line to read in the table, </w:t>
-      </w:r>
-      <w:r>
-        <w:rPr>
-          <w:lang w:val="en-GB"/>
-        </w:rPr>
-        <w:t>the well-called “</w:t>
-      </w:r>
-      <w:proofErr w:type="spellStart"/>
-      <w:r>
-        <w:rPr>
-          <w:lang w:val="en-GB"/>
-        </w:rPr>
-        <w:t>next_sym</w:t>
-      </w:r>
-      <w:proofErr w:type="spellEnd"/>
-      <w:r>
-        <w:rPr>
-          <w:lang w:val="en-GB"/>
-        </w:rPr>
-        <w:t>” variable and the “</w:t>
-      </w:r>
-      <w:proofErr w:type="spellStart"/>
-      <w:r>
-        <w:rPr>
-          <w:lang w:val="en-GB"/>
-        </w:rPr>
-        <w:t>shift_cursor</w:t>
-      </w:r>
-      <w:proofErr w:type="spellEnd"/>
-      <w:r>
-        <w:rPr>
-          <w:lang w:val="en-GB"/>
-        </w:rPr>
-        <w:t>” index.</w:t>
+        <w:t>:</w:t>
+      </w:r>
+      <w:r>
+        <w:rPr>
+          <w:lang w:val="en-GB"/>
+        </w:rPr>
+        <w:t xml:space="preserve"> </w:t>
+      </w:r>
+      <w:r>
+        <w:rPr>
+          <w:lang w:val="en-GB"/>
+        </w:rPr>
+        <w:t>CODE</w:t>
+      </w:r>
+      <w:r>
+        <w:rPr>
+          <w:rFonts w:ascii="Times New Roman" w:hAnsi="Times New Roman" w:cs="Times New Roman"/>
+          <w:lang w:val="en-GB"/>
+        </w:rPr>
+        <w:t>→</w:t>
+      </w:r>
+      <w:r>
+        <w:rPr>
+          <w:rFonts w:ascii="Times New Roman" w:hAnsi="Times New Roman" w:cs="Times New Roman"/>
+          <w:lang w:val="en-GB"/>
+        </w:rPr>
+        <w:t xml:space="preserve"> </w:t>
+      </w:r>
+      <w:r>
+        <w:rPr>
+          <w:rFonts w:ascii="Times New Roman" w:hAnsi="Times New Roman" w:cs="Times New Roman"/>
+          <w:lang w:val="en-GB"/>
+        </w:rPr>
+        <w:tab/>
+      </w:r>
+      <w:r>
+        <w:rPr>
+          <w:lang w:val="en-GB"/>
+        </w:rPr>
+        <w:t>VDECL</w:t>
+      </w:r>
+      <w:r>
+        <w:rPr>
+          <w:lang w:val="en-GB"/>
+        </w:rPr>
+        <w:t xml:space="preserve"> </w:t>
+      </w:r>
+      <w:r>
+        <w:rPr>
+          <w:lang w:val="en-GB"/>
+        </w:rPr>
+        <w:t>CODE</w:t>
+      </w:r>
+      <w:r>
+        <w:rPr>
+          <w:lang w:val="en-GB"/>
+        </w:rPr>
+        <w:t xml:space="preserve"> </w:t>
+      </w:r>
+      <w:r>
+        <w:rPr>
+          <w:lang w:val="en-GB"/>
+        </w:rPr>
+        <w:t>|</w:t>
+      </w:r>
+      <w:r>
+        <w:rPr>
+          <w:lang w:val="en-GB"/>
+        </w:rPr>
+        <w:t xml:space="preserve"> </w:t>
+      </w:r>
+      <w:r>
+        <w:rPr>
+          <w:lang w:val="en-GB"/>
+        </w:rPr>
+        <w:t>FDECL</w:t>
+      </w:r>
+      <w:r>
+        <w:rPr>
+          <w:lang w:val="en-GB"/>
+        </w:rPr>
+        <w:t xml:space="preserve"> </w:t>
+      </w:r>
+      <w:r>
+        <w:rPr>
+          <w:lang w:val="en-GB"/>
+        </w:rPr>
+        <w:t>CODE</w:t>
+      </w:r>
+      <w:r>
+        <w:rPr>
+          <w:lang w:val="en-GB"/>
+        </w:rPr>
+        <w:t xml:space="preserve"> </w:t>
+      </w:r>
+      <w:r>
+        <w:rPr>
+          <w:lang w:val="en-GB"/>
+        </w:rPr>
+        <w:t>|</w:t>
+      </w:r>
+      <w:r>
+        <w:rPr>
+          <w:lang w:val="en-GB"/>
+        </w:rPr>
+        <w:t xml:space="preserve"> VD</w:t>
+      </w:r>
+      <w:r>
+        <w:rPr>
+          <w:lang w:val="en-GB"/>
+        </w:rPr>
+        <w:t>ECL | FDECL</w:t>
       </w:r>
     </w:p>
     <w:p>
       <w:pPr>
-        <w:jc w:val="both"/>
-        <w:rPr>
-          <w:lang w:val="en-GB"/>
-        </w:rPr>
-      </w:pPr>
-      <w:r>
-        <w:rPr>
-          <w:lang w:val="en-GB"/>
-        </w:rPr>
-        <w:t>We use all of this like it has been seen during class.</w:t>
+        <w:rPr>
+          <w:lang w:val="en-GB"/>
+        </w:rPr>
+      </w:pPr>
+      <w:r>
+        <w:rPr>
+          <w:lang w:val="en-GB"/>
+        </w:rPr>
+        <w:t xml:space="preserve">03 : </w:t>
+      </w:r>
+      <w:r>
+        <w:rPr>
+          <w:lang w:val="en-GB"/>
+        </w:rPr>
+        <w:t xml:space="preserve">FDECL </w:t>
+      </w:r>
+      <w:r>
+        <w:rPr>
+          <w:rFonts w:ascii="Times New Roman" w:hAnsi="Times New Roman" w:cs="Times New Roman"/>
+          <w:lang w:val="en-GB"/>
+        </w:rPr>
+        <w:t>→</w:t>
+      </w:r>
+      <w:r>
+        <w:rPr>
+          <w:lang w:val="en-GB"/>
+        </w:rPr>
+        <w:t xml:space="preserve"> </w:t>
+      </w:r>
+      <w:r>
+        <w:rPr>
+          <w:lang w:val="en-GB"/>
+        </w:rPr>
+        <w:tab/>
+      </w:r>
+      <w:r>
+        <w:rPr>
+          <w:lang w:val="en-GB"/>
+        </w:rPr>
+        <w:t>vtype id lparen ARG rparen lbrace BLOCK RETURN rbrace</w:t>
+      </w:r>
+      <w:r>
+        <w:rPr>
+          <w:lang w:val="en-GB"/>
+        </w:rPr>
+        <w:t xml:space="preserve"> |</w:t>
+      </w:r>
+      <w:r>
+        <w:rPr>
+          <w:lang w:val="en-GB"/>
+        </w:rPr>
+        <w:br/>
+      </w:r>
+      <w:r>
+        <w:rPr>
+          <w:lang w:val="en-GB"/>
+        </w:rPr>
+        <w:tab/>
+      </w:r>
+      <w:r>
+        <w:rPr>
+          <w:lang w:val="en-GB"/>
+        </w:rPr>
+        <w:tab/>
+      </w:r>
+      <w:r>
+        <w:rPr>
+          <w:lang w:val="en-GB"/>
+        </w:rPr>
+        <w:t>vtype id lparen rparen lbrace BLOCK RETURN rbrace</w:t>
+      </w:r>
+      <w:r>
+        <w:rPr>
+          <w:lang w:val="en-GB"/>
+        </w:rPr>
+        <w:t xml:space="preserve"> |</w:t>
+      </w:r>
+      <w:r>
+        <w:rPr>
+          <w:lang w:val="en-GB"/>
+        </w:rPr>
+        <w:br/>
+      </w:r>
+      <w:r>
+        <w:rPr>
+          <w:lang w:val="en-GB"/>
+        </w:rPr>
+        <w:tab/>
+      </w:r>
+      <w:r>
+        <w:rPr>
+          <w:lang w:val="en-GB"/>
+        </w:rPr>
+        <w:tab/>
+      </w:r>
+      <w:r>
+        <w:rPr>
+          <w:lang w:val="en-GB"/>
+        </w:rPr>
+        <w:t>vtype id lparen ARG rparen lbrace RETURN rbrace</w:t>
+      </w:r>
+      <w:r>
+        <w:rPr>
+          <w:lang w:val="en-GB"/>
+        </w:rPr>
+        <w:t xml:space="preserve"> |</w:t>
+      </w:r>
+      <w:r>
+        <w:rPr>
+          <w:lang w:val="en-GB"/>
+        </w:rPr>
+        <w:br/>
+      </w:r>
+      <w:r>
+        <w:rPr>
+          <w:lang w:val="en-GB"/>
+        </w:rPr>
+        <w:tab/>
+      </w:r>
+      <w:r>
+        <w:rPr>
+          <w:lang w:val="en-GB"/>
+        </w:rPr>
+        <w:tab/>
+      </w:r>
+      <w:r>
+        <w:rPr>
+          <w:lang w:val="en-GB"/>
+        </w:rPr>
+        <w:t>vtype id lparen rparen lbrace RETURN rbrace</w:t>
       </w:r>
     </w:p>
     <w:p>
       <w:pPr>
-        <w:jc w:val="both"/>
-        <w:rPr>
-          <w:lang w:val="en-GB"/>
-        </w:rPr>
-      </w:pPr>
+        <w:rPr>
+          <w:lang w:val="en-US"/>
+        </w:rPr>
+      </w:pPr>
+      <w:r>
+        <w:rPr>
+          <w:lang w:val="en-US"/>
+        </w:rPr>
+        <w:t xml:space="preserve">04 : </w:t>
+      </w:r>
+      <w:r>
+        <w:rPr>
+          <w:lang w:val="en-US"/>
+        </w:rPr>
+        <w:t xml:space="preserve">ARG </w:t>
+      </w:r>
+      <w:r>
+        <w:rPr>
+          <w:rFonts w:ascii="Times New Roman" w:hAnsi="Times New Roman" w:cs="Times New Roman"/>
+          <w:lang w:val="en-US"/>
+        </w:rPr>
+        <w:t>→</w:t>
+      </w:r>
+      <w:r>
+        <w:rPr>
+          <w:lang w:val="en-US"/>
+        </w:rPr>
+        <w:t xml:space="preserve"> </w:t>
+      </w:r>
+      <w:r>
+        <w:rPr>
+          <w:lang w:val="en-US"/>
+        </w:rPr>
+        <w:tab/>
+      </w:r>
+      <w:r>
+        <w:rPr>
+          <w:lang w:val="en-US"/>
+        </w:rPr>
+        <w:t>vtype id MOREARGS</w:t>
+      </w:r>
+      <w:r>
+        <w:rPr>
+          <w:lang w:val="en-US"/>
+        </w:rPr>
+        <w:t xml:space="preserve"> | </w:t>
+      </w:r>
+      <w:r>
+        <w:rPr>
+          <w:lang w:val="en-US"/>
+        </w:rPr>
+        <w:t>vtype id</w:t>
+      </w:r>
     </w:p>
     <w:p>
       <w:pPr>
-        <w:pStyle w:val="Titre1"/>
-        <w:rPr>
-          <w:lang w:val="en-GB"/>
-        </w:rPr>
-      </w:pPr>
-      <w:r>
-        <w:rPr>
-          <w:lang w:val="en-GB"/>
-        </w:rPr>
-        <w:t>Issues</w:t>
+        <w:rPr>
+          <w:lang w:val="en-US"/>
+        </w:rPr>
+      </w:pPr>
+      <w:r>
+        <w:rPr>
+          <w:lang w:val="en-US"/>
+        </w:rPr>
+        <w:t xml:space="preserve">05 : </w:t>
+      </w:r>
+      <w:r>
+        <w:rPr>
+          <w:lang w:val="en-US"/>
+        </w:rPr>
+        <w:t xml:space="preserve">MOREARGS </w:t>
+      </w:r>
+      <w:r>
+        <w:rPr>
+          <w:rFonts w:ascii="Times New Roman" w:hAnsi="Times New Roman" w:cs="Times New Roman"/>
+          <w:lang w:val="en-US"/>
+        </w:rPr>
+        <w:t>→</w:t>
+      </w:r>
+      <w:r>
+        <w:rPr>
+          <w:lang w:val="en-US"/>
+        </w:rPr>
+        <w:t xml:space="preserve"> comma vtype id MOREARGS</w:t>
+      </w:r>
+      <w:r>
+        <w:rPr>
+          <w:lang w:val="en-US"/>
+        </w:rPr>
+        <w:t xml:space="preserve"> | </w:t>
+      </w:r>
+      <w:r>
+        <w:rPr>
+          <w:lang w:val="en-US"/>
+        </w:rPr>
+        <w:t>vtype id</w:t>
       </w:r>
     </w:p>
     <w:p>
       <w:pPr>
         <w:rPr>
-          <w:lang w:val="en-GB"/>
-        </w:rPr>
-      </w:pPr>
-      <w:r>
-        <w:rPr>
-          <w:lang w:val="en-GB"/>
-        </w:rPr>
-        <w:t>We are facing issues with our SLR table due to shift-reduce conflicts. We maybe made mistakes in the construction of our DFA….</w:t>
+          <w:lang w:val="en-US"/>
+        </w:rPr>
+      </w:pPr>
+      <w:r>
+        <w:rPr>
+          <w:lang w:val="en-US"/>
+        </w:rPr>
+        <w:t xml:space="preserve">06 : </w:t>
+      </w:r>
+      <w:r>
+        <w:rPr>
+          <w:lang w:val="en-US"/>
+        </w:rPr>
+        <w:t xml:space="preserve">BLOCK </w:t>
+      </w:r>
+      <w:r>
+        <w:rPr>
+          <w:rFonts w:ascii="Times New Roman" w:hAnsi="Times New Roman" w:cs="Times New Roman"/>
+          <w:lang w:val="en-US"/>
+        </w:rPr>
+        <w:t>→</w:t>
+      </w:r>
+      <w:r>
+        <w:rPr>
+          <w:lang w:val="en-US"/>
+        </w:rPr>
+        <w:t xml:space="preserve"> STMT BLOCK</w:t>
+      </w:r>
+      <w:r>
+        <w:rPr>
+          <w:lang w:val="en-US"/>
+        </w:rPr>
+        <w:t xml:space="preserve"> | </w:t>
+      </w:r>
+      <w:r>
+        <w:rPr>
+          <w:lang w:val="en-US"/>
+        </w:rPr>
+        <w:t>STMT</w:t>
       </w:r>
     </w:p>
     <w:p>
       <w:pPr>
         <w:rPr>
-          <w:lang w:val="en-GB"/>
-        </w:rPr>
-      </w:pPr>
-      <w:r>
-        <w:rPr>
-          <w:lang w:val="en-GB"/>
-        </w:rPr>
-        <w:t>That said, these issues are making our program “dumb”, it makes mistakes while “if” conditions and declarations are involved in a certain order.</w:t>
+          <w:lang w:val="en-US"/>
+        </w:rPr>
+      </w:pPr>
+      <w:r>
+        <w:rPr>
+          <w:lang w:val="en-US"/>
+        </w:rPr>
+        <w:t xml:space="preserve">08 : </w:t>
+      </w:r>
+      <w:r>
+        <w:rPr>
+          <w:lang w:val="en-US"/>
+        </w:rPr>
+        <w:t xml:space="preserve">STMT </w:t>
+      </w:r>
+      <w:r>
+        <w:rPr>
+          <w:rFonts w:ascii="Times New Roman" w:hAnsi="Times New Roman" w:cs="Times New Roman"/>
+          <w:lang w:val="en-US"/>
+        </w:rPr>
+        <w:t>→</w:t>
+      </w:r>
+      <w:r>
+        <w:rPr>
+          <w:lang w:val="en-US"/>
+        </w:rPr>
+        <w:t xml:space="preserve"> </w:t>
+      </w:r>
+      <w:r>
+        <w:rPr>
+          <w:lang w:val="en-US"/>
+        </w:rPr>
+        <w:tab/>
+      </w:r>
+      <w:r>
+        <w:rPr>
+          <w:lang w:val="en-US"/>
+        </w:rPr>
+        <w:t>if lparen COND rparen lbrace BLOCK rbrace else lbrace BLOCK rbrace</w:t>
+      </w:r>
+      <w:r>
+        <w:rPr>
+          <w:lang w:val="en-US"/>
+        </w:rPr>
+        <w:t xml:space="preserve"> |</w:t>
+      </w:r>
+      <w:r>
+        <w:rPr>
+          <w:lang w:val="en-US"/>
+        </w:rPr>
+        <w:br/>
+      </w:r>
+      <w:r>
+        <w:rPr>
+          <w:lang w:val="en-US"/>
+        </w:rPr>
+        <w:tab/>
+      </w:r>
+      <w:r>
+        <w:rPr>
+          <w:lang w:val="en-US"/>
+        </w:rPr>
+        <w:tab/>
+      </w:r>
+      <w:r>
+        <w:rPr>
+          <w:lang w:val="en-US"/>
+        </w:rPr>
+        <w:t>if lparen COND rparen lbrace rbrace else lbrace BLOCK rbrace</w:t>
+      </w:r>
+      <w:r>
+        <w:rPr>
+          <w:lang w:val="en-US"/>
+        </w:rPr>
+        <w:t xml:space="preserve"> |</w:t>
+      </w:r>
+      <w:r>
+        <w:rPr>
+          <w:lang w:val="en-US"/>
+        </w:rPr>
+        <w:br/>
+      </w:r>
+      <w:r>
+        <w:rPr>
+          <w:lang w:val="en-US"/>
+        </w:rPr>
+        <w:tab/>
+      </w:r>
+      <w:r>
+        <w:rPr>
+          <w:lang w:val="en-US"/>
+        </w:rPr>
+        <w:tab/>
+      </w:r>
+      <w:r>
+        <w:rPr>
+          <w:lang w:val="en-US"/>
+        </w:rPr>
+        <w:t>if lparen COND rparen lbrace BLOCK rbrace else lbrace rbrace</w:t>
+      </w:r>
+      <w:r>
+        <w:rPr>
+          <w:lang w:val="en-US"/>
+        </w:rPr>
+        <w:t xml:space="preserve"> |</w:t>
+      </w:r>
+      <w:r>
+        <w:rPr>
+          <w:lang w:val="en-US"/>
+        </w:rPr>
+        <w:br/>
+      </w:r>
+      <w:r>
+        <w:rPr>
+          <w:lang w:val="en-US"/>
+        </w:rPr>
+        <w:tab/>
+      </w:r>
+      <w:r>
+        <w:rPr>
+          <w:lang w:val="en-US"/>
+        </w:rPr>
+        <w:tab/>
+      </w:r>
+      <w:r>
+        <w:rPr>
+          <w:lang w:val="en-US"/>
+        </w:rPr>
+        <w:t>if lparen COND rparen lbrace rbrace else lbrace rbrace</w:t>
       </w:r>
     </w:p>
     <w:p>
       <w:pPr>
-        <w:jc w:val="center"/>
-        <w:rPr>
-          <w:lang w:val="en-GB"/>
-        </w:rPr>
-      </w:pPr>
-      <w:r>
-        <w:rPr>
-          <w:noProof/>
-        </w:rPr>
-        <w:drawing>
-          <wp:inline distT="0" distB="0" distL="0" distR="0" wp14:anchorId="18BF8767" wp14:editId="06BA3038">
-            <wp:extent cx="1885950" cy="1828800"/>
-            <wp:effectExtent l="19050" t="19050" r="19050" b="19050"/>
-            <wp:docPr id="2" name="Image 2"/>
-            <wp:cNvGraphicFramePr>
-              <a:graphicFrameLocks xmlns:a="http://schemas.openxmlformats.org/drawingml/2006/main" noChangeAspect="1"/>
-            </wp:cNvGraphicFramePr>
-            <a:graphic xmlns:a="http://schemas.openxmlformats.org/drawingml/2006/main">
-              <a:graphicData uri="http://schemas.openxmlformats.org/drawingml/2006/picture">
-                <pic:pic xmlns:pic="http://schemas.openxmlformats.org/drawingml/2006/picture">
-                  <pic:nvPicPr>
-                    <pic:cNvPr id="1" name=""/>
-                    <pic:cNvPicPr/>
-                  </pic:nvPicPr>
-                  <pic:blipFill>
-                    <a:blip r:embed="rId9"/>
-                    <a:stretch>
-                      <a:fillRect/>
-                    </a:stretch>
-                  </pic:blipFill>
-                  <pic:spPr>
-                    <a:xfrm>
-                      <a:off x="0" y="0"/>
-                      <a:ext cx="1885950" cy="1828800"/>
-                    </a:xfrm>
-                    <a:prstGeom prst="rect">
-                      <a:avLst/>
-                    </a:prstGeom>
-                    <a:ln>
-                      <a:solidFill>
-                        <a:schemeClr val="bg1"/>
-                      </a:solidFill>
-                    </a:ln>
-                  </pic:spPr>
-                </pic:pic>
-              </a:graphicData>
-            </a:graphic>
-          </wp:inline>
-        </w:drawing>
-      </w:r>
-      <w:r>
-        <w:rPr>
-          <w:noProof/>
-        </w:rPr>
-        <w:drawing>
-          <wp:inline distT="0" distB="0" distL="0" distR="0" wp14:anchorId="2FD897DB" wp14:editId="2346794A">
-            <wp:extent cx="1895475" cy="1838325"/>
-            <wp:effectExtent l="19050" t="19050" r="28575" b="28575"/>
-            <wp:docPr id="4" name="Image 4"/>
-            <wp:cNvGraphicFramePr>
-              <a:graphicFrameLocks xmlns:a="http://schemas.openxmlformats.org/drawingml/2006/main" noChangeAspect="1"/>
-            </wp:cNvGraphicFramePr>
-            <a:graphic xmlns:a="http://schemas.openxmlformats.org/drawingml/2006/main">
-              <a:graphicData uri="http://schemas.openxmlformats.org/drawingml/2006/picture">
-                <pic:pic xmlns:pic="http://schemas.openxmlformats.org/drawingml/2006/picture">
-                  <pic:nvPicPr>
-                    <pic:cNvPr id="1" name=""/>
-                    <pic:cNvPicPr/>
-                  </pic:nvPicPr>
-                  <pic:blipFill>
-                    <a:blip r:embed="rId10"/>
-                    <a:stretch>
-                      <a:fillRect/>
-                    </a:stretch>
-                  </pic:blipFill>
-                  <pic:spPr>
-                    <a:xfrm>
-                      <a:off x="0" y="0"/>
-                      <a:ext cx="1895475" cy="1838325"/>
-                    </a:xfrm>
-                    <a:prstGeom prst="rect">
-                      <a:avLst/>
-                    </a:prstGeom>
-                    <a:ln>
-                      <a:solidFill>
-                        <a:schemeClr val="bg1"/>
-                      </a:solidFill>
-                    </a:ln>
-                  </pic:spPr>
-                </pic:pic>
-              </a:graphicData>
-            </a:graphic>
-          </wp:inline>
-        </w:drawing>
+        <w:rPr>
+          <w:lang w:val="en-US"/>
+        </w:rPr>
+      </w:pPr>
+      <w:r>
+        <w:rPr>
+          <w:lang w:val="en-US"/>
+        </w:rPr>
+        <w:t xml:space="preserve">09 : </w:t>
+      </w:r>
+      <w:r>
+        <w:rPr>
+          <w:lang w:val="en-US"/>
+        </w:rPr>
+        <w:t xml:space="preserve">STMT </w:t>
+      </w:r>
+      <w:r>
+        <w:rPr>
+          <w:rFonts w:ascii="Times New Roman" w:hAnsi="Times New Roman" w:cs="Times New Roman"/>
+          <w:lang w:val="en-US"/>
+        </w:rPr>
+        <w:t>→</w:t>
+      </w:r>
+      <w:r>
+        <w:rPr>
+          <w:lang w:val="en-US"/>
+        </w:rPr>
+        <w:t xml:space="preserve"> </w:t>
+      </w:r>
+      <w:r>
+        <w:rPr>
+          <w:lang w:val="en-US"/>
+        </w:rPr>
+        <w:tab/>
+      </w:r>
+      <w:r>
+        <w:rPr>
+          <w:lang w:val="en-US"/>
+        </w:rPr>
+        <w:t>while lparen COND rparen lbrace BLOCK rbrace</w:t>
+      </w:r>
+      <w:r>
+        <w:rPr>
+          <w:lang w:val="en-US"/>
+        </w:rPr>
+        <w:t xml:space="preserve"> |</w:t>
+      </w:r>
+      <w:r>
+        <w:rPr>
+          <w:lang w:val="en-US"/>
+        </w:rPr>
+        <w:br/>
+      </w:r>
+      <w:r>
+        <w:rPr>
+          <w:lang w:val="en-US"/>
+        </w:rPr>
+        <w:tab/>
+      </w:r>
+      <w:r>
+        <w:rPr>
+          <w:lang w:val="en-US"/>
+        </w:rPr>
+        <w:tab/>
+      </w:r>
+      <w:r>
+        <w:rPr>
+          <w:lang w:val="en-US"/>
+        </w:rPr>
+        <w:t>while lparen COND rparen lbrace rbrace</w:t>
+      </w:r>
+    </w:p>
+    <w:p>
+      <w:pPr>
+        <w:pStyle w:val="Titre1"/>
+        <w:rPr>
+          <w:lang w:val="en-GB"/>
+        </w:rPr>
+      </w:pPr>
+      <w:r>
+        <w:rPr>
+          <w:lang w:val="en-GB"/>
+        </w:rPr>
+        <w:t>Ho</w:t>
+      </w:r>
+      <w:r>
+        <w:rPr>
+          <w:lang w:val="en-GB"/>
+        </w:rPr>
+        <w:t>w it works</w:t>
+      </w:r>
+    </w:p>
+    <w:p>
+      <w:pPr>
+        <w:jc w:val="both"/>
+        <w:rPr>
+          <w:lang w:val="en-GB"/>
+        </w:rPr>
+      </w:pPr>
+      <w:r>
+        <w:rPr>
+          <w:lang w:val="en-GB"/>
+        </w:rPr>
+        <w:t>First</w:t>
+      </w:r>
+      <w:r>
+        <w:rPr>
+          <w:lang w:val="en-GB"/>
+        </w:rPr>
+        <w:t>,</w:t>
+      </w:r>
+      <w:r>
+        <w:rPr>
+          <w:lang w:val="en-GB"/>
+        </w:rPr>
+        <w:t xml:space="preserve"> we r</w:t>
+      </w:r>
+      <w:r>
+        <w:rPr>
+          <w:lang w:val="en-GB"/>
+        </w:rPr>
+        <w:t>ead the output of the lexical analyser and convert the token names into the names used in the CFG given with the homework subject. We fill the array “tokens”.</w:t>
+      </w:r>
+    </w:p>
+    <w:p>
+      <w:pPr>
+        <w:jc w:val="both"/>
+        <w:rPr>
+          <w:lang w:val="en-GB"/>
+        </w:rPr>
+      </w:pPr>
+      <w:r>
+        <w:rPr>
+          <w:lang w:val="en-GB"/>
+        </w:rPr>
+        <w:t>Then we enter in the main function called “check_syntax”. In this function we use the array “slr” representing the SLR table and the array “cfg” representing the CFG</w:t>
+      </w:r>
+      <w:r>
+        <w:rPr>
+          <w:lang w:val="en-GB"/>
+        </w:rPr>
+        <w:t xml:space="preserve"> </w:t>
+      </w:r>
+      <w:r>
+        <w:rPr>
+          <w:lang w:val="en-GB"/>
+        </w:rPr>
+        <w:t>to shift and reduce our terminals.</w:t>
+      </w:r>
+      <w:r>
+        <w:rPr>
+          <w:lang w:val="en-GB"/>
+        </w:rPr>
+        <w:t xml:space="preserve"> </w:t>
+      </w:r>
+      <w:r>
+        <w:rPr>
+          <w:lang w:val="en-GB"/>
+        </w:rPr>
+        <w:t>To achieve this</w:t>
+      </w:r>
+      <w:r>
+        <w:rPr>
+          <w:lang w:val="en-GB"/>
+        </w:rPr>
+        <w:t>,</w:t>
+      </w:r>
+      <w:r>
+        <w:rPr>
+          <w:lang w:val="en-GB"/>
+        </w:rPr>
+        <w:t xml:space="preserve"> we use the list “stack”, the variable “current_state” representing the line to read in the </w:t>
+      </w:r>
+      <w:r>
+        <w:rPr>
+          <w:lang w:val="en-GB"/>
+        </w:rPr>
+        <w:t xml:space="preserve">SLR </w:t>
+      </w:r>
+      <w:r>
+        <w:rPr>
+          <w:lang w:val="en-GB"/>
+        </w:rPr>
+        <w:t xml:space="preserve">table, </w:t>
+      </w:r>
+      <w:r>
+        <w:rPr>
+          <w:lang w:val="en-GB"/>
+        </w:rPr>
+        <w:t>the well-called “next_sym” variable and the “shift_cursor” index.</w:t>
+      </w:r>
+    </w:p>
+    <w:p>
+      <w:pPr>
+        <w:jc w:val="both"/>
+        <w:rPr>
+          <w:lang w:val="en-GB"/>
+        </w:rPr>
+      </w:pPr>
+      <w:r>
+        <w:rPr>
+          <w:lang w:val="en-GB"/>
+        </w:rPr>
+        <w:t>We use all of this like it has been seen during class.</w:t>
+      </w:r>
+    </w:p>
+    <w:p>
+      <w:pPr>
+        <w:pStyle w:val="Titre1"/>
+        <w:rPr>
+          <w:lang w:val="en-GB"/>
+        </w:rPr>
+      </w:pPr>
+      <w:r>
+        <w:rPr>
+          <w:lang w:val="en-GB"/>
+        </w:rPr>
+        <w:t>Testing</w:t>
+      </w:r>
+    </w:p>
+    <w:p>
+      <w:pPr>
+        <w:rPr>
+          <w:lang w:val="en-GB"/>
+        </w:rPr>
+      </w:pPr>
+      <w:r>
+        <w:rPr>
+          <w:lang w:val="en-GB"/>
+        </w:rPr>
+        <w:t>Test files 1, 2 and 3 are valid.</w:t>
+      </w:r>
+    </w:p>
+    <w:p>
+      <w:pPr>
+        <w:rPr>
+          <w:lang w:val="en-GB"/>
+        </w:rPr>
+      </w:pPr>
+      <w:r>
+        <w:rPr>
+          <w:lang w:val="en-GB"/>
+        </w:rPr>
+        <w:t>Test files 4, 5 and 6 are invalid.</w:t>
+      </w:r>
+    </w:p>
+    <w:p>
+      <w:pPr>
+        <w:rPr>
+          <w:lang w:val="en-GB"/>
+        </w:rPr>
+      </w:pPr>
+      <w:r>
+        <w:rPr>
+          <w:lang w:val="en-GB"/>
+        </w:rPr>
+        <w:t>Test 4 : initialisation of variable is not possible during declaration.</w:t>
+      </w:r>
+    </w:p>
+    <w:p>
+      <w:pPr>
+        <w:rPr>
+          <w:lang w:val="en-GB"/>
+        </w:rPr>
+      </w:pPr>
+      <w:r>
+        <w:rPr>
+          <w:lang w:val="en-GB"/>
+        </w:rPr>
+        <w:t>Test 5 : if statement must have else</w:t>
+      </w:r>
+      <w:r>
+        <w:rPr>
+          <w:lang w:val="en-GB"/>
+        </w:rPr>
+        <w:t>.</w:t>
       </w:r>
       <w:bookmarkStart w:id="0" w:name="_GoBack"/>
       <w:bookmarkEnd w:id="0"/>
     </w:p>
+    <w:p>
+      <w:pPr>
+        <w:rPr>
+          <w:lang w:val="en-GB"/>
+        </w:rPr>
+      </w:pPr>
+      <w:r>
+        <w:rPr>
+          <w:lang w:val="en-GB"/>
+        </w:rPr>
+        <w:t>Test 6 : it’s not possible to have cumulative parenthesis</w:t>
+      </w:r>
+      <w:r>
+        <w:rPr>
+          <w:lang w:val="en-GB"/>
+        </w:rPr>
+        <w:t>.</w:t>
+      </w:r>
+    </w:p>
     <w:sectPr>
-      <w:footerReference w:type="default" r:id="rId11"/>
+      <w:footerReference w:type="default" r:id="rId9"/>
       <w:pgSz w:w="11906" w:h="16838" w:code="9"/>
       <w:pgMar w:top="1440" w:right="1616" w:bottom="1440" w:left="1616" w:header="720" w:footer="720" w:gutter="0"/>
       <w:pgNumType w:start="0"/>
@@ -1531,6 +2079,7 @@
     <w:lsdException w:name="HTML Sample" w:semiHidden="1" w:unhideWhenUsed="1"/>
     <w:lsdException w:name="HTML Typewriter" w:semiHidden="1" w:unhideWhenUsed="1"/>
     <w:lsdException w:name="HTML Variable" w:semiHidden="1" w:unhideWhenUsed="1"/>
+    <w:lsdException w:name="Normal Table" w:semiHidden="1" w:unhideWhenUsed="1"/>
     <w:lsdException w:name="annotation subject" w:semiHidden="1" w:unhideWhenUsed="1"/>
     <w:lsdException w:name="No List" w:semiHidden="1" w:unhideWhenUsed="1"/>
     <w:lsdException w:name="Outline List 1" w:semiHidden="1" w:unhideWhenUsed="1"/>
@@ -1573,8 +2122,11 @@
     <w:lsdException w:name="Table Contemporary" w:semiHidden="1" w:unhideWhenUsed="1"/>
     <w:lsdException w:name="Table Elegant" w:semiHidden="1" w:unhideWhenUsed="1"/>
     <w:lsdException w:name="Table Professional" w:semiHidden="1" w:unhideWhenUsed="1"/>
+    <w:lsdException w:name="Table Subtle 1" w:semiHidden="1" w:unhideWhenUsed="1"/>
     <w:lsdException w:name="Table Subtle 2" w:semiHidden="1" w:unhideWhenUsed="1"/>
     <w:lsdException w:name="Table Web 1" w:semiHidden="1" w:unhideWhenUsed="1"/>
+    <w:lsdException w:name="Table Web 2" w:semiHidden="1" w:unhideWhenUsed="1"/>
+    <w:lsdException w:name="Table Web 3" w:semiHidden="1" w:unhideWhenUsed="1"/>
     <w:lsdException w:name="Balloon Text" w:semiHidden="1" w:unhideWhenUsed="1"/>
     <w:lsdException w:name="Table Grid" w:uiPriority="59"/>
     <w:lsdException w:name="Table Theme" w:semiHidden="1" w:unhideWhenUsed="1"/>
@@ -3162,7 +3714,7 @@
 </file>
 
 <file path=customXml/itemProps1.xml><?xml version="1.0" encoding="utf-8"?>
-<ds:datastoreItem xmlns:ds="http://schemas.openxmlformats.org/officeDocument/2006/customXml" ds:itemID="{CF6F5176-A05E-4567-BE84-B91260BEBAD3}">
+<ds:datastoreItem xmlns:ds="http://schemas.openxmlformats.org/officeDocument/2006/customXml" ds:itemID="{645C2F94-C301-4188-99D8-25A114990ED7}">
   <ds:schemaRefs>
     <ds:schemaRef ds:uri="http://schemas.openxmlformats.org/officeDocument/2006/bibliography"/>
   </ds:schemaRefs>

</xml_diff>